<commit_message>
change template caption names
</commit_message>
<xml_diff>
--- a/inst/template/template.docx
+++ b/inst/template/template.docx
@@ -756,8 +756,8 @@
       <w:bCs/>
     </w:rPr>
   </w:style>
-  <w:style w:type="paragraph" w:customStyle="1" w:styleId="graphictitle">
-    <w:name w:val="graphic title"/>
+  <w:style w:type="paragraph" w:customStyle="1" w:styleId="ImageCaption">
+    <w:name w:val="Image Caption"/>
     <w:basedOn w:val="Normal"/>
     <w:qFormat/>
     <w:rsid w:val="00AE18EF"/>
@@ -769,9 +769,9 @@
       <w:i/>
     </w:rPr>
   </w:style>
-  <w:style w:type="paragraph" w:customStyle="1" w:styleId="tabletitle">
-    <w:name w:val="table title"/>
-    <w:basedOn w:val="graphictitle"/>
+  <w:style w:type="paragraph" w:customStyle="1" w:styleId="TableCaption">
+    <w:name w:val="Table Caption"/>
+    <w:basedOn w:val="ImageCaption"/>
     <w:qFormat/>
     <w:rsid w:val="00AE18EF"/>
   </w:style>

</xml_diff>

<commit_message>
update test with new docx template
</commit_message>
<xml_diff>
--- a/inst/template/template.docx
+++ b/inst/template/template.docx
@@ -782,8 +782,8 @@
     <w:semiHidden/>
     <w:unhideWhenUsed/>
   </w:style>
-  <w:style w:type="character" w:customStyle="1" w:styleId="lev1">
-    <w:name w:val="Élevé1"/>
+  <w:style w:type="character" w:customStyle="1" w:styleId="strong">
+    <w:name w:val="strong"/>
     <w:basedOn w:val="Policepardfaut"/>
     <w:uiPriority w:val="1"/>
     <w:qFormat/>

</xml_diff>